<commit_message>
New run commands in NewFlukes2
Commands to run refstep program and produce data for a report.
</commit_message>
<xml_diff>
--- a/Calibration Report for [Instrument Name].docx
+++ b/Calibration Report for [Instrument Name].docx
@@ -59,7 +59,7 @@
     </w:p>
     <w:p>
       <w:r>
-        <w:t>2018.01.11</w:t>
+        <w:t>2018.01.15</w:t>
       </w:r>
     </w:p>
     <w:p>
@@ -70,11 +70,7 @@
         <w:t>Conditions of Calibration</w:t>
       </w:r>
     </w:p>
-    <w:p>
-      <w:r>
-        <w:t>windy</w:t>
-      </w:r>
-    </w:p>
+    <w:p/>
     <w:p>
       <w:pPr>
         <w:pStyle w:val="Heading3"/>
@@ -83,11 +79,7 @@
         <w:t>Method</w:t>
       </w:r>
     </w:p>
-    <w:p>
-      <w:r>
-        <w:t>careful</w:t>
-      </w:r>
-    </w:p>
+    <w:p/>
     <w:p/>
     <w:tbl>
       <w:tblPr>

</xml_diff>